<commit_message>
Hari push from Euan
Pushing as requested.
</commit_message>
<xml_diff>
--- a/docx_render/A-Characterization-of-the-Australian-Financial-Assistance-Grants-System.docx
+++ b/docx_render/A-Characterization-of-the-Australian-Financial-Assistance-Grants-System.docx
@@ -31,7 +31,7 @@
         <w:pStyle w:val="Date"/>
       </w:pPr>
       <w:r>
-        <w:t xml:space="preserve">2025-09-12</w:t>
+        <w:t xml:space="preserve">2025-09-15</w:t>
       </w:r>
     </w:p>
     <w:sdt>
@@ -1114,7 +1114,7 @@
       </w:r>
     </w:p>
     <w:bookmarkEnd w:id="50"/>
-    <w:bookmarkStart w:id="51" w:name="Xfe68e0bb60ce70abf2c4c3cc1a20d52a81a2c10"/>
+    <w:bookmarkStart w:id="52" w:name="references"/>
     <w:p>
       <w:r>
         <w:br w:type="page"/>
@@ -1125,7 +1125,24 @@
         <w:pStyle w:val="Heading1"/>
       </w:pPr>
       <w:r>
-        <w:t xml:space="preserve">6. A note on the Australian Classification of Local Government</w:t>
+        <w:t xml:space="preserve">References</w:t>
+      </w:r>
+    </w:p>
+    <w:bookmarkStart w:id="51" w:name="refs"/>
+    <w:bookmarkEnd w:id="51"/>
+    <w:bookmarkEnd w:id="52"/>
+    <w:bookmarkStart w:id="53" w:name="Xfe68e0bb60ce70abf2c4c3cc1a20d52a81a2c10"/>
+    <w:p>
+      <w:r>
+        <w:br w:type="page"/>
+      </w:r>
+    </w:p>
+    <w:p>
+      <w:pPr>
+        <w:pStyle w:val="Heading1"/>
+      </w:pPr>
+      <w:r>
+        <w:t xml:space="preserve">Appendix A — A note on the Australian Classification of Local Government</w:t>
       </w:r>
     </w:p>
     <w:tbl>
@@ -1136,12 +1153,12 @@
         <w:tblLook w:firstRow="1" w:lastRow="0" w:firstColumn="0" w:lastColumn="0" w:noHBand="0" w:noVBand="0" w:val="0020"/>
       </w:tblPr>
       <w:tblGrid>
-        <w:gridCol w:w="1525"/>
-        <w:gridCol w:w="4141"/>
-        <w:gridCol w:w="690"/>
-        <w:gridCol w:w="653"/>
-        <w:gridCol w:w="508"/>
-        <w:gridCol w:w="399"/>
+        <w:gridCol w:w="1320"/>
+        <w:gridCol w:w="1320"/>
+        <w:gridCol w:w="1320"/>
+        <w:gridCol w:w="1320"/>
+        <w:gridCol w:w="1320"/>
+        <w:gridCol w:w="1320"/>
       </w:tblGrid>
       <w:tr>
         <w:trPr>
@@ -2746,23 +2763,6 @@
         </w:tc>
       </w:tr>
     </w:tbl>
-    <w:bookmarkEnd w:id="51"/>
-    <w:bookmarkStart w:id="53" w:name="references"/>
-    <w:p>
-      <w:r>
-        <w:br w:type="page"/>
-      </w:r>
-    </w:p>
-    <w:p>
-      <w:pPr>
-        <w:pStyle w:val="Heading1"/>
-      </w:pPr>
-      <w:r>
-        <w:t xml:space="preserve">References</w:t>
-      </w:r>
-    </w:p>
-    <w:bookmarkStart w:id="52" w:name="refs"/>
-    <w:bookmarkEnd w:id="52"/>
     <w:bookmarkEnd w:id="53"/>
     <w:sectPr>
       <w:headerReference r:id="rId9" w:type="default"/>

</xml_diff>